<commit_message>
Ejercicio 4 en archivo comandos_git.txt y documento .docx
</commit_message>
<xml_diff>
--- a/Prueba_Tecnica_Practicante.docx
+++ b/Prueba_Tecnica_Practicante.docx
@@ -38,28 +38,12 @@
         <w:t xml:space="preserve"> el</w:t>
       </w:r>
       <w:r>
-        <w:t xml:space="preserve"> </w:t>
-      </w:r>
-      <w:proofErr w:type="spellStart"/>
-      <w:r>
-        <w:t>Contact</w:t>
-      </w:r>
-      <w:proofErr w:type="spellEnd"/>
-      <w:r>
-        <w:t xml:space="preserve"> Center se administran las interacciones de los clientes y usuarios en redes sociales.</w:t>
-      </w:r>
-    </w:p>
-    <w:p>
-      <w:r>
-        <w:t xml:space="preserve">En el archivo </w:t>
-      </w:r>
-      <w:proofErr w:type="spellStart"/>
-      <w:r>
-        <w:t>Redes_Sociales</w:t>
-      </w:r>
-      <w:proofErr w:type="spellEnd"/>
-      <w:r>
-        <w:t xml:space="preserve"> encontraras dos pestañas.</w:t>
+        <w:t xml:space="preserve"> Contact Center se administran las interacciones de los clientes y usuarios en redes sociales.</w:t>
+      </w:r>
+    </w:p>
+    <w:p>
+      <w:r>
+        <w:t>En el archivo Redes_Sociales encontraras dos pestañas.</w:t>
       </w:r>
     </w:p>
     <w:p>
@@ -115,29 +99,8 @@
         </w:numPr>
       </w:pPr>
       <w:r>
-        <w:t xml:space="preserve">Utilizando Python debes de leer la pestaña Casos y convertirlo en un </w:t>
-      </w:r>
-      <w:proofErr w:type="spellStart"/>
-      <w:r>
-        <w:t>Dataframe</w:t>
-      </w:r>
-      <w:proofErr w:type="spellEnd"/>
-      <w:r>
-        <w:t xml:space="preserve"> con la siguiente estructura y exportarlo a Excel. El </w:t>
-      </w:r>
-      <w:proofErr w:type="spellStart"/>
-      <w:r>
-        <w:t>Dataframe</w:t>
-      </w:r>
-      <w:proofErr w:type="spellEnd"/>
-      <w:r>
-        <w:t xml:space="preserve"> final debe de llamarse </w:t>
-      </w:r>
-      <w:proofErr w:type="spellStart"/>
-      <w:r>
-        <w:t>df_casos_bd</w:t>
-      </w:r>
-      <w:proofErr w:type="spellEnd"/>
+        <w:t>Utilizando Python debes de leer la pestaña Casos y convertirlo en un Dataframe con la siguiente estructura y exportarlo a Excel. El Dataframe final debe de llamarse df_casos_bd</w:t>
+      </w:r>
     </w:p>
     <w:tbl>
       <w:tblPr>
@@ -273,7 +236,6 @@
                 <w:lang w:eastAsia="es-CO"/>
               </w:rPr>
             </w:pPr>
-            <w:proofErr w:type="spellStart"/>
             <w:r>
               <w:rPr>
                 <w:rFonts w:ascii="Calibri" w:eastAsia="Times New Roman" w:hAnsi="Calibri" w:cs="Calibri"/>
@@ -281,7 +243,6 @@
               </w:rPr>
               <w:t>Cant_Casos</w:t>
             </w:r>
-            <w:proofErr w:type="spellEnd"/>
           </w:p>
         </w:tc>
       </w:tr>
@@ -315,23 +276,7 @@
         </w:numPr>
       </w:pPr>
       <w:r>
-        <w:t xml:space="preserve">Archivo de Excel con el </w:t>
-      </w:r>
-      <w:proofErr w:type="spellStart"/>
-      <w:r>
-        <w:t>Dataframe</w:t>
-      </w:r>
-      <w:proofErr w:type="spellEnd"/>
-      <w:r>
-        <w:t xml:space="preserve"> </w:t>
-      </w:r>
-      <w:proofErr w:type="spellStart"/>
-      <w:r>
-        <w:t>df_casos_bd</w:t>
-      </w:r>
-      <w:proofErr w:type="spellEnd"/>
-      <w:r>
-        <w:t xml:space="preserve"> </w:t>
+        <w:t xml:space="preserve">Archivo de Excel con el Dataframe df_casos_bd </w:t>
       </w:r>
       <w:r>
         <w:t xml:space="preserve">y el código en un archivo </w:t>
@@ -339,13 +284,8 @@
       <w:r>
         <w:t>.</w:t>
       </w:r>
-      <w:proofErr w:type="spellStart"/>
-      <w:r>
-        <w:t>py</w:t>
-      </w:r>
-      <w:proofErr w:type="spellEnd"/>
-      <w:r>
-        <w:t xml:space="preserve"> con el script para la transformación.</w:t>
+      <w:r>
+        <w:t>py con el script para la transformación.</w:t>
       </w:r>
     </w:p>
     <w:p/>
@@ -373,23 +313,7 @@
         </w:numPr>
       </w:pPr>
       <w:r>
-        <w:t xml:space="preserve">Utilizando Python, hacer una unión del </w:t>
-      </w:r>
-      <w:proofErr w:type="spellStart"/>
-      <w:r>
-        <w:t>df_casos_bd</w:t>
-      </w:r>
-      <w:proofErr w:type="spellEnd"/>
-      <w:r>
-        <w:t xml:space="preserve"> con el </w:t>
-      </w:r>
-      <w:proofErr w:type="spellStart"/>
-      <w:r>
-        <w:t>Dataframe</w:t>
-      </w:r>
-      <w:proofErr w:type="spellEnd"/>
-      <w:r>
-        <w:t xml:space="preserve"> de la pestaña Meta.</w:t>
+        <w:t>Utilizando Python, hacer una unión del df_casos_bd con el Dataframe de la pestaña Meta.</w:t>
       </w:r>
     </w:p>
     <w:p>
@@ -401,15 +325,7 @@
         </w:numPr>
       </w:pPr>
       <w:r>
-        <w:t xml:space="preserve">El resultado final debe de ser otro </w:t>
-      </w:r>
-      <w:proofErr w:type="spellStart"/>
-      <w:r>
-        <w:t>Daframe</w:t>
-      </w:r>
-      <w:proofErr w:type="spellEnd"/>
-      <w:r>
-        <w:t xml:space="preserve"> con la siguiente estructura</w:t>
+        <w:t>El resultado final debe de ser otro Daframe con la siguiente estructura</w:t>
       </w:r>
       <w:r>
         <w:t xml:space="preserve">. </w:t>
@@ -418,21 +334,8 @@
         <w:t xml:space="preserve"> </w:t>
       </w:r>
       <w:r>
-        <w:t xml:space="preserve">El </w:t>
-      </w:r>
-      <w:proofErr w:type="spellStart"/>
-      <w:r>
-        <w:t>Dataframe</w:t>
-      </w:r>
-      <w:proofErr w:type="spellEnd"/>
-      <w:r>
-        <w:t xml:space="preserve"> final debe de llamarse </w:t>
-      </w:r>
-      <w:proofErr w:type="spellStart"/>
-      <w:r>
-        <w:t>df_casos_union</w:t>
-      </w:r>
-      <w:proofErr w:type="spellEnd"/>
+        <w:t>El Dataframe final debe de llamarse df_casos_union</w:t>
+      </w:r>
     </w:p>
     <w:p>
       <w:pPr>
@@ -575,7 +478,6 @@
                 <w:lang w:eastAsia="es-CO"/>
               </w:rPr>
             </w:pPr>
-            <w:proofErr w:type="spellStart"/>
             <w:r>
               <w:rPr>
                 <w:rFonts w:ascii="Calibri" w:eastAsia="Times New Roman" w:hAnsi="Calibri" w:cs="Calibri"/>
@@ -583,7 +485,6 @@
               </w:rPr>
               <w:t>Cant_Casos</w:t>
             </w:r>
-            <w:proofErr w:type="spellEnd"/>
           </w:p>
         </w:tc>
         <w:tc>
@@ -657,15 +558,7 @@
     </w:p>
     <w:p>
       <w:r>
-        <w:t>Nota: El % de cumplimiento se calcula con la formula (</w:t>
-      </w:r>
-      <w:proofErr w:type="spellStart"/>
-      <w:r>
-        <w:t>Cant_Casos</w:t>
-      </w:r>
-      <w:proofErr w:type="spellEnd"/>
-      <w:r>
-        <w:t xml:space="preserve"> / Meta)</w:t>
+        <w:t>Nota: El % de cumplimiento se calcula con la formula (Cant_Casos / Meta)</w:t>
       </w:r>
       <w:r>
         <w:t xml:space="preserve"> y NO se debe de realizar ninguna agrupación.</w:t>
@@ -713,31 +606,7 @@
         </w:numPr>
       </w:pPr>
       <w:r>
-        <w:t xml:space="preserve">Archivo de Excel con el </w:t>
-      </w:r>
-      <w:proofErr w:type="spellStart"/>
-      <w:r>
-        <w:t>Dataframe</w:t>
-      </w:r>
-      <w:proofErr w:type="spellEnd"/>
-      <w:r>
-        <w:t xml:space="preserve"> </w:t>
-      </w:r>
-      <w:proofErr w:type="spellStart"/>
-      <w:r>
-        <w:t>df_casos_union</w:t>
-      </w:r>
-      <w:proofErr w:type="spellEnd"/>
-      <w:r>
-        <w:t xml:space="preserve"> y el código en un archivo .</w:t>
-      </w:r>
-      <w:proofErr w:type="spellStart"/>
-      <w:r>
-        <w:t>py</w:t>
-      </w:r>
-      <w:proofErr w:type="spellEnd"/>
-      <w:r>
-        <w:t xml:space="preserve"> con el script para la transformación.</w:t>
+        <w:t>Archivo de Excel con el Dataframe df_casos_union y el código en un archivo .py con el script para la transformación.</w:t>
       </w:r>
     </w:p>
     <w:p>
@@ -764,34 +633,10 @@
         </w:numPr>
       </w:pPr>
       <w:r>
-        <w:t xml:space="preserve">Utilizando SQL, crear un </w:t>
-      </w:r>
-      <w:proofErr w:type="spellStart"/>
-      <w:r>
-        <w:t>Query</w:t>
-      </w:r>
-      <w:proofErr w:type="spellEnd"/>
-      <w:r>
-        <w:t xml:space="preserve"> para </w:t>
-      </w:r>
-      <w:r>
-        <w:t xml:space="preserve">consultar la información del </w:t>
-      </w:r>
-      <w:proofErr w:type="spellStart"/>
-      <w:r>
-        <w:t>Dataframe</w:t>
-      </w:r>
-      <w:proofErr w:type="spellEnd"/>
-      <w:r>
-        <w:t xml:space="preserve"> </w:t>
-      </w:r>
-      <w:proofErr w:type="spellStart"/>
-      <w:r>
-        <w:t>df_casos_union</w:t>
-      </w:r>
-      <w:proofErr w:type="spellEnd"/>
-      <w:r>
-        <w:t xml:space="preserve"> y generar una tabla con la siguiente estructura</w:t>
+        <w:t xml:space="preserve">Utilizando SQL, crear un Query para </w:t>
+      </w:r>
+      <w:r>
+        <w:t>consultar la información del Dataframe df_casos_union y generar una tabla con la siguiente estructura</w:t>
       </w:r>
       <w:r>
         <w:t>.</w:t>
@@ -963,7 +808,6 @@
                 <w:lang w:eastAsia="es-CO"/>
               </w:rPr>
             </w:pPr>
-            <w:proofErr w:type="spellStart"/>
             <w:r>
               <w:rPr>
                 <w:rFonts w:ascii="Calibri" w:eastAsia="Times New Roman" w:hAnsi="Calibri" w:cs="Calibri"/>
@@ -971,7 +815,6 @@
               </w:rPr>
               <w:t>Cant_Casos</w:t>
             </w:r>
-            <w:proofErr w:type="spellEnd"/>
           </w:p>
         </w:tc>
       </w:tr>
@@ -1024,19 +867,15 @@
       <w:r>
         <w:t xml:space="preserve"> y el código en un archivo .</w:t>
       </w:r>
-      <w:proofErr w:type="spellStart"/>
       <w:r>
         <w:t>txt</w:t>
       </w:r>
-      <w:proofErr w:type="spellEnd"/>
       <w:r>
         <w:t xml:space="preserve"> con el </w:t>
       </w:r>
-      <w:proofErr w:type="spellStart"/>
       <w:r>
         <w:t>Query</w:t>
       </w:r>
-      <w:proofErr w:type="spellEnd"/>
       <w:r>
         <w:t>.</w:t>
       </w:r>
@@ -1070,13 +909,63 @@
       </w:r>
     </w:p>
     <w:p>
+      <w:r>
+        <w:t xml:space="preserve">Git init </w:t>
+      </w:r>
+    </w:p>
+    <w:p>
+      <w:r>
+        <w:t>Este comando inicializa un repositorio local en la carpeta actual</w:t>
+      </w:r>
+    </w:p>
+    <w:p>
+      <w:r>
+        <w:t>Git add .</w:t>
+      </w:r>
+    </w:p>
+    <w:p>
+      <w:r>
+        <w:t>Este comando añade todos los archivos y carpetas de la carpeta actual al área de preparación, preparándolos para hacer el commit.</w:t>
+      </w:r>
+    </w:p>
+    <w:p>
+      <w:r>
+        <w:t>Git commit -m “Ejercicios 1, 2 y 3”</w:t>
+      </w:r>
+    </w:p>
+    <w:p>
+      <w:r>
+        <w:t>Este comando realiza un commit, es decir, guarda el estado actual del proyecto en el repositorio local con un mensaje.</w:t>
+      </w:r>
+    </w:p>
+    <w:p>
       <w:pPr>
         <w:rPr>
           <w:lang w:val="en-US"/>
         </w:rPr>
       </w:pPr>
-    </w:p>
-    <w:p>
+      <w:r>
+        <w:rPr>
+          <w:lang w:val="en-US"/>
+        </w:rPr>
+        <w:t>git remote add origin git@github.com:Pukks31/Prueba_tecnica_practicas.git</w:t>
+      </w:r>
+    </w:p>
+    <w:p>
+      <w:r>
+        <w:t>Este comando establece la conexión entre el repositorio local y el remoto.</w:t>
+      </w:r>
+    </w:p>
+    <w:p>
+      <w:r>
+        <w:t>git push -u origin master</w:t>
+      </w:r>
+    </w:p>
+    <w:p>
+      <w:r>
+        <w:lastRenderedPageBreak/>
+        <w:t>Este comando sube los cambios desde el repositorio local al repositorio remoto en GitHub.</w:t>
+      </w:r>
       <w:r>
         <w:t>Indicaciones:</w:t>
       </w:r>
@@ -1090,15 +979,7 @@
         </w:numPr>
       </w:pPr>
       <w:r>
-        <w:t xml:space="preserve">Cree un repositorio en GitHub llamado </w:t>
-      </w:r>
-      <w:proofErr w:type="spellStart"/>
-      <w:r>
-        <w:t>Prueba_tecnica_practicas</w:t>
-      </w:r>
-      <w:proofErr w:type="spellEnd"/>
-      <w:r>
-        <w:t>.</w:t>
+        <w:t>Cree un repositorio en GitHub llamado Prueba_tecnica_practicas.</w:t>
       </w:r>
     </w:p>
     <w:p>
@@ -1164,104 +1045,37 @@
         </w:numPr>
       </w:pPr>
       <w:r>
-        <w:t xml:space="preserve">Crear un </w:t>
-      </w:r>
-      <w:proofErr w:type="spellStart"/>
-      <w:r>
-        <w:t>Dashboard</w:t>
-      </w:r>
-      <w:proofErr w:type="spellEnd"/>
-      <w:r>
-        <w:t xml:space="preserve"> en </w:t>
-      </w:r>
-      <w:proofErr w:type="spellStart"/>
-      <w:r>
-        <w:t>PowerBI</w:t>
-      </w:r>
-      <w:proofErr w:type="spellEnd"/>
-      <w:r>
-        <w:t xml:space="preserve"> con la información de las pestañas Caso y Meta. NO se deben de cargar los </w:t>
-      </w:r>
-      <w:proofErr w:type="spellStart"/>
-      <w:r>
-        <w:t>Dataframes</w:t>
-      </w:r>
-      <w:proofErr w:type="spellEnd"/>
+        <w:t>Crear un Dashboard en PowerBI con la información de las pestañas Caso y Meta. NO se deben de cargar los Dataframes</w:t>
+      </w:r>
       <w:r>
         <w:t xml:space="preserve"> creados</w:t>
       </w:r>
       <w:r>
-        <w:t xml:space="preserve">, solo las pestañas como tablas independientes. Estas tablas se deben de relacionar en </w:t>
-      </w:r>
-      <w:proofErr w:type="spellStart"/>
-      <w:r>
-        <w:t>PowerBI</w:t>
-      </w:r>
-      <w:proofErr w:type="spellEnd"/>
-      <w:r>
-        <w:t xml:space="preserve"> (</w:t>
-      </w:r>
-      <w:proofErr w:type="spellStart"/>
-      <w:r>
-        <w:t>Power</w:t>
-      </w:r>
-      <w:proofErr w:type="spellEnd"/>
+        <w:t>, solo las pestañas como tablas independientes. Estas tablas se deben de relacionar en PowerBI (Power</w:t>
+      </w:r>
       <w:r>
         <w:t xml:space="preserve"> </w:t>
       </w:r>
-      <w:proofErr w:type="spellStart"/>
-      <w:r>
-        <w:t>Query</w:t>
-      </w:r>
-      <w:proofErr w:type="spellEnd"/>
-      <w:r>
-        <w:t>)</w:t>
+      <w:r>
+        <w:t>Query)</w:t>
       </w:r>
       <w:r>
         <w:t>.</w:t>
       </w:r>
       <w:r>
-        <w:t xml:space="preserve"> El </w:t>
-      </w:r>
-      <w:proofErr w:type="spellStart"/>
-      <w:r>
-        <w:t>Dashboard</w:t>
-      </w:r>
-      <w:proofErr w:type="spellEnd"/>
-      <w:r>
-        <w:t xml:space="preserve"> debe responder preguntas de negocio como ¿</w:t>
-      </w:r>
-      <w:proofErr w:type="spellStart"/>
-      <w:r>
-        <w:t>cual</w:t>
-      </w:r>
-      <w:proofErr w:type="spellEnd"/>
-      <w:r>
-        <w:t xml:space="preserve"> es el cumplimiento de casos? ¿</w:t>
+        <w:t xml:space="preserve"> El Dashboard debe responder preguntas de negocio como ¿cual es el cumplimiento de casos? ¿</w:t>
       </w:r>
       <w:r>
         <w:t>Como</w:t>
       </w:r>
       <w:r>
-        <w:t xml:space="preserve"> ha sido </w:t>
-      </w:r>
-      <w:r>
-        <w:lastRenderedPageBreak/>
-        <w:t xml:space="preserve">el </w:t>
+        <w:t xml:space="preserve"> ha sido el </w:t>
       </w:r>
       <w:r>
         <w:t xml:space="preserve">comportamiento de los casos por día? </w:t>
       </w:r>
       <w:r>
-        <w:t xml:space="preserve">¿Por qué red y tipo de red se atienden </w:t>
-      </w:r>
-      <w:proofErr w:type="spellStart"/>
-      <w:r>
-        <w:t>mas</w:t>
-      </w:r>
-      <w:proofErr w:type="spellEnd"/>
-      <w:r>
-        <w:t xml:space="preserve"> casos? Etc.</w:t>
+        <w:t>¿Por qué red y tipo de red se atienden mas casos? Etc.</w:t>
       </w:r>
     </w:p>
     <w:p>
@@ -1291,23 +1105,7 @@
         </w:numPr>
       </w:pPr>
       <w:r>
-        <w:t xml:space="preserve">Archivo de </w:t>
-      </w:r>
-      <w:proofErr w:type="spellStart"/>
-      <w:r>
-        <w:t>PowerBI</w:t>
-      </w:r>
-      <w:proofErr w:type="spellEnd"/>
-      <w:r>
-        <w:t xml:space="preserve"> con el </w:t>
-      </w:r>
-      <w:proofErr w:type="spellStart"/>
-      <w:r>
-        <w:t>Dashboard</w:t>
-      </w:r>
-      <w:proofErr w:type="spellEnd"/>
-      <w:r>
-        <w:t>.</w:t>
+        <w:t>Archivo de PowerBI con el Dashboard.</w:t>
       </w:r>
     </w:p>
     <w:sectPr>

</xml_diff>